<commit_message>
Mise a jour dictionnaire
</commit_message>
<xml_diff>
--- a/Remise3/DictionnaireDesClassesSimulateur.docx
+++ b/Remise3/DictionnaireDesClassesSimulateur.docx
@@ -337,7 +337,7 @@
           <w:sz w:val="22"/>
           <w:szCs w:val="22"/>
         </w:rPr>
-        <w:t>Classe de base représentant tous les aéronefs. Elle définit les propriétés essentielles (nom, vitesse, état) et des méthodes générales comme le déplacement et le changement d’état.</w:t>
+        <w:t>Classe abstraite qui définit les attributs et comportements de base de tous les aéronefs de la simulation. Elle gère l’état, la position et les déplacements des appareils, ainsi que leur cycle de vie dans le scénario. Sert de fondation pour spécialiser différents types d’aéronefs.</w:t>
       </w:r>
     </w:p>
     <w:p>
@@ -1256,18 +1256,23 @@
       </w:r>
     </w:p>
     <w:p>
-      <w:r>
-        <w:t xml:space="preserve">Spécialise Aeronef pour les aéronefs </w:t>
-      </w:r>
+      <w:pPr>
+        <w:pStyle w:val="Titre3"/>
+        <w:rPr>
+          <w:rFonts w:eastAsiaTheme="minorHAnsi" w:cstheme="minorBidi"/>
+          <w:b w:val="0"/>
+          <w:sz w:val="22"/>
+          <w:szCs w:val="22"/>
+        </w:rPr>
+      </w:pPr>
       <w:r>
         <w:rPr>
-          <w:b/>
-          <w:bCs/>
+          <w:rFonts w:eastAsiaTheme="minorHAnsi" w:cstheme="minorBidi"/>
+          <w:b w:val="0"/>
+          <w:sz w:val="22"/>
+          <w:szCs w:val="22"/>
         </w:rPr>
-        <w:t>de transport</w:t>
-      </w:r>
-      <w:r>
-        <w:t>, ajoutant des attributs liés à l’embarquement et au débarquement.</w:t>
+        <w:t>Classe abstraite dérivée d’Aeronef, utilisée comme base pour tous les aéronefs destinés au transport de passagers ou de marchandises. Elle ajoute la gestion des temps d’embarquement et de débarquement.</w:t>
       </w:r>
     </w:p>
     <w:p>
@@ -1744,7 +1749,6 @@
         <w:pStyle w:val="Titre2"/>
       </w:pPr>
       <w:r>
-        <w:lastRenderedPageBreak/>
         <w:t>Classe AvionPassager</w:t>
       </w:r>
     </w:p>
@@ -1757,18 +1761,23 @@
       </w:r>
     </w:p>
     <w:p>
-      <w:r>
-        <w:t xml:space="preserve">Modèle d’avion conçu pour </w:t>
-      </w:r>
+      <w:pPr>
+        <w:pStyle w:val="Titre3"/>
+        <w:rPr>
+          <w:rFonts w:eastAsiaTheme="minorHAnsi" w:cstheme="minorBidi"/>
+          <w:b w:val="0"/>
+          <w:sz w:val="22"/>
+          <w:szCs w:val="22"/>
+        </w:rPr>
+      </w:pPr>
       <w:r>
         <w:rPr>
-          <w:b/>
-          <w:bCs/>
+          <w:rFonts w:eastAsiaTheme="minorHAnsi" w:cstheme="minorBidi"/>
+          <w:b w:val="0"/>
+          <w:sz w:val="22"/>
+          <w:szCs w:val="22"/>
         </w:rPr>
-        <w:t>transporter des passagers</w:t>
-      </w:r>
-      <w:r>
-        <w:t>, avec une capacité en nombre de sièges.</w:t>
+        <w:t>Classe représentant un avion dédié au transport de passagers. Elle gère la capacité d’accueil, les opérations d’embarquement et de débarquement, et les interactions avec les clients de type passager.</w:t>
       </w:r>
     </w:p>
     <w:p>
@@ -2213,8 +2222,23 @@
       </w:r>
     </w:p>
     <w:p>
+      <w:pPr>
+        <w:pStyle w:val="Titre3"/>
+        <w:rPr>
+          <w:rFonts w:eastAsiaTheme="minorHAnsi" w:cstheme="minorBidi"/>
+          <w:b w:val="0"/>
+          <w:sz w:val="22"/>
+          <w:szCs w:val="22"/>
+        </w:rPr>
+      </w:pPr>
       <w:r>
-        <w:t>Conçu pour transporter des marchandises, avec une charge maximale exprimée en poids.</w:t>
+        <w:rPr>
+          <w:rFonts w:eastAsiaTheme="minorHAnsi" w:cstheme="minorBidi"/>
+          <w:b w:val="0"/>
+          <w:sz w:val="22"/>
+          <w:szCs w:val="22"/>
+        </w:rPr>
+        <w:t>Classe représentant un avion conçu pour le transport de marchandises. Elle gère la capacité de chargement, les opérations de livraison, et les interactions avec les clients de type cargo.</w:t>
       </w:r>
     </w:p>
     <w:p>
@@ -2660,8 +2684,23 @@
       </w:r>
     </w:p>
     <w:p>
+      <w:pPr>
+        <w:pStyle w:val="Titre3"/>
+        <w:rPr>
+          <w:rFonts w:eastAsiaTheme="minorHAnsi" w:cstheme="minorBidi"/>
+          <w:b w:val="0"/>
+          <w:sz w:val="22"/>
+          <w:szCs w:val="22"/>
+        </w:rPr>
+      </w:pPr>
       <w:r>
-        <w:t>Aéronef d’urgence utilisé pour les missions de sauvetage et d’assistance.</w:t>
+        <w:rPr>
+          <w:rFonts w:eastAsiaTheme="minorHAnsi" w:cstheme="minorBidi"/>
+          <w:b w:val="0"/>
+          <w:sz w:val="22"/>
+          <w:szCs w:val="22"/>
+        </w:rPr>
+        <w:t>Classe représentant un avion affecté aux missions de secours et d’assistance. Elle gère l’exécution rapide de missions urgentes, comme les sauvetages ou l’intervention lors d’incidents.</w:t>
       </w:r>
     </w:p>
     <w:p>
@@ -2947,12 +2986,8 @@
         <w:pStyle w:val="Titre2"/>
       </w:pPr>
       <w:r>
+        <w:lastRenderedPageBreak/>
         <w:t>Classe AvionCiterne</w:t>
-      </w:r>
-    </w:p>
-    <w:p>
-      <w:r>
-        <w:t>Aéronef capable de transporter et larguer des liquides, souvent utilisé pour la lutte contre les incendies.</w:t>
       </w:r>
     </w:p>
     <w:p>
@@ -2960,7 +2995,34 @@
         <w:pStyle w:val="Titre3"/>
       </w:pPr>
       <w:r>
-        <w:lastRenderedPageBreak/>
+        <w:t>Description</w:t>
+      </w:r>
+    </w:p>
+    <w:p>
+      <w:pPr>
+        <w:pStyle w:val="Titre3"/>
+        <w:rPr>
+          <w:rFonts w:eastAsiaTheme="minorHAnsi" w:cstheme="minorBidi"/>
+          <w:b w:val="0"/>
+          <w:sz w:val="22"/>
+          <w:szCs w:val="22"/>
+        </w:rPr>
+      </w:pPr>
+      <w:r>
+        <w:rPr>
+          <w:rFonts w:eastAsiaTheme="minorHAnsi" w:cstheme="minorBidi"/>
+          <w:b w:val="0"/>
+          <w:sz w:val="22"/>
+          <w:szCs w:val="22"/>
+        </w:rPr>
+        <w:t>Classe représentant un avion-citerne, généralement utilisé pour la lutte contre les incendies ou le transport de liquides spécialisés. Permet d’intervenir rapidement sur des événements critiques du scénario.</w:t>
+      </w:r>
+    </w:p>
+    <w:p>
+      <w:pPr>
+        <w:pStyle w:val="Titre3"/>
+      </w:pPr>
+      <w:r>
         <w:t>Méthodes</w:t>
       </w:r>
     </w:p>
@@ -3243,18 +3305,23 @@
       </w:r>
     </w:p>
     <w:p>
-      <w:r>
-        <w:t xml:space="preserve">Aéronef d’intervention </w:t>
-      </w:r>
+      <w:pPr>
+        <w:pStyle w:val="Titre3"/>
+        <w:rPr>
+          <w:rFonts w:eastAsiaTheme="minorHAnsi" w:cstheme="minorBidi"/>
+          <w:b w:val="0"/>
+          <w:sz w:val="22"/>
+          <w:szCs w:val="22"/>
+        </w:rPr>
+      </w:pPr>
       <w:r>
         <w:rPr>
-          <w:b/>
-          <w:bCs/>
+          <w:rFonts w:eastAsiaTheme="minorHAnsi" w:cstheme="minorBidi"/>
+          <w:b w:val="0"/>
+          <w:sz w:val="22"/>
+          <w:szCs w:val="22"/>
         </w:rPr>
-        <w:t>plus flexible</w:t>
-      </w:r>
-      <w:r>
-        <w:t xml:space="preserve"> pouvant décoller et atterrir sans infrastructure lourde.</w:t>
+        <w:t>Classe représentant un hélicoptère, capable d’assurer divers types de missions, telles que le transport, le secours ou la reconnaissance, grâce à sa flexibilité opérationnelle.</w:t>
       </w:r>
     </w:p>
     <w:p>
@@ -3540,6 +3607,7 @@
         <w:pStyle w:val="Titre2"/>
       </w:pPr>
       <w:r>
+        <w:lastRenderedPageBreak/>
         <w:t>Classe Client (abstraite)</w:t>
       </w:r>
     </w:p>
@@ -3552,18 +3620,23 @@
       </w:r>
     </w:p>
     <w:p>
-      <w:r>
-        <w:t xml:space="preserve">Classe de base représentant tout </w:t>
-      </w:r>
+      <w:pPr>
+        <w:pStyle w:val="Titre3"/>
+        <w:rPr>
+          <w:rFonts w:eastAsiaTheme="minorHAnsi" w:cstheme="minorBidi"/>
+          <w:b w:val="0"/>
+          <w:sz w:val="22"/>
+          <w:szCs w:val="22"/>
+        </w:rPr>
+      </w:pPr>
       <w:r>
         <w:rPr>
-          <w:b/>
-          <w:bCs/>
+          <w:rFonts w:eastAsiaTheme="minorHAnsi" w:cstheme="minorBidi"/>
+          <w:b w:val="0"/>
+          <w:sz w:val="22"/>
+          <w:szCs w:val="22"/>
         </w:rPr>
-        <w:t>client nécessitant un aéronef</w:t>
-      </w:r>
-      <w:r>
-        <w:t xml:space="preserve"> (transport, urgence, observation)</w:t>
+        <w:t>Classe abstraite qui représente une demande ou un client dans le système (passager, cargaison, intervention…). Définit l’interface commune pour le traitement des besoins par les aéronefs.</w:t>
       </w:r>
     </w:p>
     <w:p>
@@ -3718,7 +3791,6 @@
         <w:pStyle w:val="Titre3"/>
       </w:pPr>
       <w:r>
-        <w:lastRenderedPageBreak/>
         <w:t>Méthodes</w:t>
       </w:r>
     </w:p>
@@ -4042,24 +4114,23 @@
       </w:r>
     </w:p>
     <w:p>
-      <w:r>
-        <w:t xml:space="preserve">Modèle de client nécessitant un </w:t>
-      </w:r>
+      <w:pPr>
+        <w:pStyle w:val="Titre3"/>
+        <w:rPr>
+          <w:rFonts w:eastAsiaTheme="minorHAnsi" w:cstheme="minorBidi"/>
+          <w:b w:val="0"/>
+          <w:sz w:val="22"/>
+          <w:szCs w:val="22"/>
+        </w:rPr>
+      </w:pPr>
       <w:r>
         <w:rPr>
-          <w:b/>
-          <w:bCs/>
+          <w:rFonts w:eastAsiaTheme="minorHAnsi" w:cstheme="minorBidi"/>
+          <w:b w:val="0"/>
+          <w:sz w:val="22"/>
+          <w:szCs w:val="22"/>
         </w:rPr>
-        <w:t>transport vers un aéroport</w:t>
-      </w:r>
-      <w:r>
-        <w:t xml:space="preserve">, souvent un passager ou </w:t>
-      </w:r>
-      <w:r>
-        <w:t>une cargaison</w:t>
-      </w:r>
-      <w:r>
-        <w:t>.</w:t>
+        <w:t>Classe abstraite pour les clients ayant besoin d’être transportés d’un aéroport à un autre. Gère la destination et les interactions avec les aéronefs de transport.</w:t>
       </w:r>
     </w:p>
     <w:p>
@@ -4374,6 +4445,7 @@
           </w:tcPr>
           <w:p>
             <w:r>
+              <w:lastRenderedPageBreak/>
               <w:t>ClientTransport(Position, Aeroport)</w:t>
             </w:r>
           </w:p>
@@ -4406,31 +4478,30 @@
     </w:tbl>
     <w:p>
       <w:pPr>
-        <w:rPr>
-          <w:b/>
-          <w:bCs/>
-        </w:rPr>
+        <w:pStyle w:val="Titre2"/>
       </w:pPr>
       <w:r>
-        <w:rPr>
-          <w:b/>
-          <w:bCs/>
-        </w:rPr>
-        <w:t>10. Classe Passager</w:t>
+        <w:t>Classe Passager</w:t>
       </w:r>
     </w:p>
     <w:p>
       <w:pPr>
-        <w:rPr>
-          <w:b/>
-          <w:bCs/>
-        </w:rPr>
+        <w:pStyle w:val="Titre3"/>
       </w:pPr>
       <w:r>
-        <w:rPr>
-          <w:b/>
-          <w:bCs/>
-        </w:rPr>
+        <w:t>Description</w:t>
+      </w:r>
+    </w:p>
+    <w:p>
+      <w:r>
+        <w:t>Classe représentant un client qui demande le transport d’un nombre déterminé de passagers d’un aéroport à un autre.</w:t>
+      </w:r>
+    </w:p>
+    <w:p>
+      <w:pPr>
+        <w:pStyle w:val="Titre3"/>
+      </w:pPr>
+      <w:r>
         <w:t>Attributs</w:t>
       </w:r>
     </w:p>
@@ -4616,16 +4687,9 @@
     </w:tbl>
     <w:p>
       <w:pPr>
-        <w:rPr>
-          <w:b/>
-          <w:bCs/>
-        </w:rPr>
+        <w:pStyle w:val="Titre3"/>
       </w:pPr>
       <w:r>
-        <w:rPr>
-          <w:b/>
-          <w:bCs/>
-        </w:rPr>
         <w:t>Méthodes</w:t>
       </w:r>
     </w:p>
@@ -4677,7 +4741,6 @@
                 <w:b/>
                 <w:bCs/>
               </w:rPr>
-              <w:lastRenderedPageBreak/>
               <w:t>Nom</w:t>
             </w:r>
           </w:p>
@@ -4943,16 +5006,23 @@
     </w:p>
     <w:p>
       <w:pPr>
-        <w:rPr>
-          <w:b/>
-          <w:bCs/>
-        </w:rPr>
+        <w:pStyle w:val="Titre3"/>
       </w:pPr>
       <w:r>
-        <w:rPr>
-          <w:b/>
-          <w:bCs/>
-        </w:rPr>
+        <w:t>Description</w:t>
+      </w:r>
+    </w:p>
+    <w:p>
+      <w:r>
+        <w:t>Classe représentant un client qui demande le transport d’une cargaison de poids défini entre deux aéroports.</w:t>
+      </w:r>
+    </w:p>
+    <w:p>
+      <w:pPr>
+        <w:pStyle w:val="Titre3"/>
+      </w:pPr>
+      <w:r>
+        <w:lastRenderedPageBreak/>
         <w:t>Attributs</w:t>
       </w:r>
     </w:p>
@@ -5138,16 +5208,9 @@
     </w:tbl>
     <w:p>
       <w:pPr>
-        <w:rPr>
-          <w:b/>
-          <w:bCs/>
-        </w:rPr>
+        <w:pStyle w:val="Titre3"/>
       </w:pPr>
       <w:r>
-        <w:rPr>
-          <w:b/>
-          <w:bCs/>
-        </w:rPr>
         <w:t>Méthodes</w:t>
       </w:r>
     </w:p>
@@ -5456,17 +5519,18 @@
     </w:tbl>
     <w:p>
       <w:pPr>
-        <w:rPr>
-          <w:b/>
-          <w:bCs/>
-        </w:rPr>
+        <w:pStyle w:val="Titre2"/>
       </w:pPr>
       <w:r>
-        <w:rPr>
-          <w:b/>
-          <w:bCs/>
-        </w:rPr>
-        <w:t>12. Classe Secours</w:t>
+        <w:t>Classe Secours</w:t>
+      </w:r>
+    </w:p>
+    <w:p>
+      <w:pPr>
+        <w:pStyle w:val="Titre3"/>
+      </w:pPr>
+      <w:r>
+        <w:t>Des</w:t>
       </w:r>
     </w:p>
     <w:p>
@@ -5686,7 +5750,6 @@
                 <w:b/>
                 <w:bCs/>
               </w:rPr>
-              <w:lastRenderedPageBreak/>
               <w:t>Nom</w:t>
             </w:r>
           </w:p>
@@ -5969,6 +6032,7 @@
           <w:b/>
           <w:bCs/>
         </w:rPr>
+        <w:lastRenderedPageBreak/>
         <w:t>Attributs</w:t>
       </w:r>
     </w:p>
@@ -6702,7 +6766,6 @@
                 <w:b/>
                 <w:bCs/>
               </w:rPr>
-              <w:lastRenderedPageBreak/>
               <w:t>Nom</w:t>
             </w:r>
           </w:p>
@@ -7036,6 +7099,7 @@
                 <w:b/>
                 <w:bCs/>
               </w:rPr>
+              <w:lastRenderedPageBreak/>
               <w:t>Nom</w:t>
             </w:r>
           </w:p>
@@ -7718,7 +7782,6 @@
                 <w:b/>
                 <w:bCs/>
               </w:rPr>
-              <w:lastRenderedPageBreak/>
               <w:t>Nom</w:t>
             </w:r>
           </w:p>
@@ -8088,6 +8151,7 @@
           </w:tcPr>
           <w:p>
             <w:r>
+              <w:lastRenderedPageBreak/>
               <w:t>Position</w:t>
             </w:r>
           </w:p>
@@ -8688,7 +8752,6 @@
           </w:tcPr>
           <w:p>
             <w:r>
-              <w:lastRenderedPageBreak/>
               <w:t>SaveLastAeronef(Aeronef)</w:t>
             </w:r>
           </w:p>
@@ -8961,6 +9024,7 @@
                 <w:b/>
                 <w:bCs/>
               </w:rPr>
+              <w:lastRenderedPageBreak/>
               <w:t>Nom</w:t>
             </w:r>
           </w:p>
@@ -9545,294 +9609,294 @@
           </w:tcPr>
           <w:p>
             <w:r>
+              <w:t>NotifierObservateur(Evenement)</w:t>
+            </w:r>
+          </w:p>
+        </w:tc>
+        <w:tc>
+          <w:tcPr>
+            <w:tcW w:w="1078" w:type="pct"/>
+            <w:vAlign w:val="center"/>
+            <w:hideMark/>
+          </w:tcPr>
+          <w:p>
+            <w:r>
+              <w:t>void</w:t>
+            </w:r>
+          </w:p>
+        </w:tc>
+        <w:tc>
+          <w:tcPr>
+            <w:tcW w:w="1559" w:type="pct"/>
+            <w:vAlign w:val="center"/>
+            <w:hideMark/>
+          </w:tcPr>
+          <w:p>
+            <w:r>
+              <w:t>Notifie les observateurs</w:t>
+            </w:r>
+          </w:p>
+        </w:tc>
+      </w:tr>
+      <w:tr>
+        <w:trPr>
+          <w:tblCellSpacing w:w="15" w:type="dxa"/>
+        </w:trPr>
+        <w:tc>
+          <w:tcPr>
+            <w:tcW w:w="2294" w:type="pct"/>
+            <w:vAlign w:val="center"/>
+            <w:hideMark/>
+          </w:tcPr>
+          <w:p>
+            <w:r>
+              <w:t>AjouterEvenementClient(Client)</w:t>
+            </w:r>
+          </w:p>
+        </w:tc>
+        <w:tc>
+          <w:tcPr>
+            <w:tcW w:w="1078" w:type="pct"/>
+            <w:vAlign w:val="center"/>
+            <w:hideMark/>
+          </w:tcPr>
+          <w:p>
+            <w:r>
+              <w:t>void</w:t>
+            </w:r>
+          </w:p>
+        </w:tc>
+        <w:tc>
+          <w:tcPr>
+            <w:tcW w:w="1559" w:type="pct"/>
+            <w:vAlign w:val="center"/>
+            <w:hideMark/>
+          </w:tcPr>
+          <w:p>
+            <w:r>
+              <w:t>Ajoute un client d'événement</w:t>
+            </w:r>
+          </w:p>
+        </w:tc>
+      </w:tr>
+      <w:tr>
+        <w:trPr>
+          <w:tblCellSpacing w:w="15" w:type="dxa"/>
+        </w:trPr>
+        <w:tc>
+          <w:tcPr>
+            <w:tcW w:w="2294" w:type="pct"/>
+            <w:vAlign w:val="center"/>
+            <w:hideMark/>
+          </w:tcPr>
+          <w:p>
+            <w:r>
+              <w:t>DoitGenerer(TypeEvenement, double)</w:t>
+            </w:r>
+          </w:p>
+        </w:tc>
+        <w:tc>
+          <w:tcPr>
+            <w:tcW w:w="1078" w:type="pct"/>
+            <w:vAlign w:val="center"/>
+            <w:hideMark/>
+          </w:tcPr>
+          <w:p>
+            <w:r>
+              <w:t>bool</w:t>
+            </w:r>
+          </w:p>
+        </w:tc>
+        <w:tc>
+          <w:tcPr>
+            <w:tcW w:w="1559" w:type="pct"/>
+            <w:vAlign w:val="center"/>
+            <w:hideMark/>
+          </w:tcPr>
+          <w:p>
+            <w:r>
+              <w:t>Détermine si un événement doit être généré</w:t>
+            </w:r>
+          </w:p>
+        </w:tc>
+      </w:tr>
+      <w:tr>
+        <w:trPr>
+          <w:tblCellSpacing w:w="15" w:type="dxa"/>
+        </w:trPr>
+        <w:tc>
+          <w:tcPr>
+            <w:tcW w:w="2294" w:type="pct"/>
+            <w:vAlign w:val="center"/>
+            <w:hideMark/>
+          </w:tcPr>
+          <w:p>
+            <w:r>
+              <w:t>GetAeroportProche(Position)</w:t>
+            </w:r>
+          </w:p>
+        </w:tc>
+        <w:tc>
+          <w:tcPr>
+            <w:tcW w:w="1078" w:type="pct"/>
+            <w:vAlign w:val="center"/>
+            <w:hideMark/>
+          </w:tcPr>
+          <w:p>
+            <w:r>
+              <w:t>Aeroport</w:t>
+            </w:r>
+          </w:p>
+        </w:tc>
+        <w:tc>
+          <w:tcPr>
+            <w:tcW w:w="1559" w:type="pct"/>
+            <w:vAlign w:val="center"/>
+            <w:hideMark/>
+          </w:tcPr>
+          <w:p>
+            <w:r>
+              <w:t>Trouve l'aéroport le plus proche</w:t>
+            </w:r>
+          </w:p>
+        </w:tc>
+      </w:tr>
+      <w:tr>
+        <w:trPr>
+          <w:tblCellSpacing w:w="15" w:type="dxa"/>
+        </w:trPr>
+        <w:tc>
+          <w:tcPr>
+            <w:tcW w:w="2294" w:type="pct"/>
+            <w:vAlign w:val="center"/>
+            <w:hideMark/>
+          </w:tcPr>
+          <w:p>
+            <w:r>
+              <w:t>TraiterEvenement(Evenement)</w:t>
+            </w:r>
+          </w:p>
+        </w:tc>
+        <w:tc>
+          <w:tcPr>
+            <w:tcW w:w="1078" w:type="pct"/>
+            <w:vAlign w:val="center"/>
+            <w:hideMark/>
+          </w:tcPr>
+          <w:p>
+            <w:r>
+              <w:t>Aeronef</w:t>
+            </w:r>
+          </w:p>
+        </w:tc>
+        <w:tc>
+          <w:tcPr>
+            <w:tcW w:w="1559" w:type="pct"/>
+            <w:vAlign w:val="center"/>
+            <w:hideMark/>
+          </w:tcPr>
+          <w:p>
+            <w:r>
+              <w:t>Traite un événement</w:t>
+            </w:r>
+          </w:p>
+        </w:tc>
+      </w:tr>
+      <w:tr>
+        <w:trPr>
+          <w:tblCellSpacing w:w="15" w:type="dxa"/>
+        </w:trPr>
+        <w:tc>
+          <w:tcPr>
+            <w:tcW w:w="2294" w:type="pct"/>
+            <w:vAlign w:val="center"/>
+            <w:hideMark/>
+          </w:tcPr>
+          <w:p>
+            <w:r>
+              <w:t>GetObservateurs()</w:t>
+            </w:r>
+          </w:p>
+        </w:tc>
+        <w:tc>
+          <w:tcPr>
+            <w:tcW w:w="1078" w:type="pct"/>
+            <w:vAlign w:val="center"/>
+            <w:hideMark/>
+          </w:tcPr>
+          <w:p>
+            <w:r>
+              <w:t>List&lt;IObservateur&gt;</w:t>
+            </w:r>
+          </w:p>
+        </w:tc>
+        <w:tc>
+          <w:tcPr>
+            <w:tcW w:w="1559" w:type="pct"/>
+            <w:vAlign w:val="center"/>
+            <w:hideMark/>
+          </w:tcPr>
+          <w:p>
+            <w:r>
+              <w:t>Retourne la liste des observateurs</w:t>
+            </w:r>
+          </w:p>
+        </w:tc>
+      </w:tr>
+      <w:tr>
+        <w:trPr>
+          <w:tblCellSpacing w:w="15" w:type="dxa"/>
+        </w:trPr>
+        <w:tc>
+          <w:tcPr>
+            <w:tcW w:w="2294" w:type="pct"/>
+            <w:vAlign w:val="center"/>
+            <w:hideMark/>
+          </w:tcPr>
+          <w:p>
+            <w:r>
+              <w:t>GetAeroports()</w:t>
+            </w:r>
+          </w:p>
+        </w:tc>
+        <w:tc>
+          <w:tcPr>
+            <w:tcW w:w="1078" w:type="pct"/>
+            <w:vAlign w:val="center"/>
+            <w:hideMark/>
+          </w:tcPr>
+          <w:p>
+            <w:r>
+              <w:t>List&lt;Aeroport&gt;</w:t>
+            </w:r>
+          </w:p>
+        </w:tc>
+        <w:tc>
+          <w:tcPr>
+            <w:tcW w:w="1559" w:type="pct"/>
+            <w:vAlign w:val="center"/>
+            <w:hideMark/>
+          </w:tcPr>
+          <w:p>
+            <w:r>
+              <w:t>Retourne la liste des aéroports</w:t>
+            </w:r>
+          </w:p>
+        </w:tc>
+      </w:tr>
+      <w:tr>
+        <w:trPr>
+          <w:tblCellSpacing w:w="15" w:type="dxa"/>
+        </w:trPr>
+        <w:tc>
+          <w:tcPr>
+            <w:tcW w:w="2294" w:type="pct"/>
+            <w:vAlign w:val="center"/>
+            <w:hideMark/>
+          </w:tcPr>
+          <w:p>
+            <w:r>
               <w:lastRenderedPageBreak/>
-              <w:t>NotifierObservateur(Evenement)</w:t>
-            </w:r>
-          </w:p>
-        </w:tc>
-        <w:tc>
-          <w:tcPr>
-            <w:tcW w:w="1078" w:type="pct"/>
-            <w:vAlign w:val="center"/>
-            <w:hideMark/>
-          </w:tcPr>
-          <w:p>
-            <w:r>
-              <w:t>void</w:t>
-            </w:r>
-          </w:p>
-        </w:tc>
-        <w:tc>
-          <w:tcPr>
-            <w:tcW w:w="1559" w:type="pct"/>
-            <w:vAlign w:val="center"/>
-            <w:hideMark/>
-          </w:tcPr>
-          <w:p>
-            <w:r>
-              <w:t>Notifie les observateurs</w:t>
-            </w:r>
-          </w:p>
-        </w:tc>
-      </w:tr>
-      <w:tr>
-        <w:trPr>
-          <w:tblCellSpacing w:w="15" w:type="dxa"/>
-        </w:trPr>
-        <w:tc>
-          <w:tcPr>
-            <w:tcW w:w="2294" w:type="pct"/>
-            <w:vAlign w:val="center"/>
-            <w:hideMark/>
-          </w:tcPr>
-          <w:p>
-            <w:r>
-              <w:t>AjouterEvenementClient(Client)</w:t>
-            </w:r>
-          </w:p>
-        </w:tc>
-        <w:tc>
-          <w:tcPr>
-            <w:tcW w:w="1078" w:type="pct"/>
-            <w:vAlign w:val="center"/>
-            <w:hideMark/>
-          </w:tcPr>
-          <w:p>
-            <w:r>
-              <w:t>void</w:t>
-            </w:r>
-          </w:p>
-        </w:tc>
-        <w:tc>
-          <w:tcPr>
-            <w:tcW w:w="1559" w:type="pct"/>
-            <w:vAlign w:val="center"/>
-            <w:hideMark/>
-          </w:tcPr>
-          <w:p>
-            <w:r>
-              <w:t>Ajoute un client d'événement</w:t>
-            </w:r>
-          </w:p>
-        </w:tc>
-      </w:tr>
-      <w:tr>
-        <w:trPr>
-          <w:tblCellSpacing w:w="15" w:type="dxa"/>
-        </w:trPr>
-        <w:tc>
-          <w:tcPr>
-            <w:tcW w:w="2294" w:type="pct"/>
-            <w:vAlign w:val="center"/>
-            <w:hideMark/>
-          </w:tcPr>
-          <w:p>
-            <w:r>
-              <w:t>DoitGenerer(TypeEvenement, double)</w:t>
-            </w:r>
-          </w:p>
-        </w:tc>
-        <w:tc>
-          <w:tcPr>
-            <w:tcW w:w="1078" w:type="pct"/>
-            <w:vAlign w:val="center"/>
-            <w:hideMark/>
-          </w:tcPr>
-          <w:p>
-            <w:r>
-              <w:t>bool</w:t>
-            </w:r>
-          </w:p>
-        </w:tc>
-        <w:tc>
-          <w:tcPr>
-            <w:tcW w:w="1559" w:type="pct"/>
-            <w:vAlign w:val="center"/>
-            <w:hideMark/>
-          </w:tcPr>
-          <w:p>
-            <w:r>
-              <w:t>Détermine si un événement doit être généré</w:t>
-            </w:r>
-          </w:p>
-        </w:tc>
-      </w:tr>
-      <w:tr>
-        <w:trPr>
-          <w:tblCellSpacing w:w="15" w:type="dxa"/>
-        </w:trPr>
-        <w:tc>
-          <w:tcPr>
-            <w:tcW w:w="2294" w:type="pct"/>
-            <w:vAlign w:val="center"/>
-            <w:hideMark/>
-          </w:tcPr>
-          <w:p>
-            <w:r>
-              <w:t>GetAeroportProche(Position)</w:t>
-            </w:r>
-          </w:p>
-        </w:tc>
-        <w:tc>
-          <w:tcPr>
-            <w:tcW w:w="1078" w:type="pct"/>
-            <w:vAlign w:val="center"/>
-            <w:hideMark/>
-          </w:tcPr>
-          <w:p>
-            <w:r>
-              <w:t>Aeroport</w:t>
-            </w:r>
-          </w:p>
-        </w:tc>
-        <w:tc>
-          <w:tcPr>
-            <w:tcW w:w="1559" w:type="pct"/>
-            <w:vAlign w:val="center"/>
-            <w:hideMark/>
-          </w:tcPr>
-          <w:p>
-            <w:r>
-              <w:t>Trouve l'aéroport le plus proche</w:t>
-            </w:r>
-          </w:p>
-        </w:tc>
-      </w:tr>
-      <w:tr>
-        <w:trPr>
-          <w:tblCellSpacing w:w="15" w:type="dxa"/>
-        </w:trPr>
-        <w:tc>
-          <w:tcPr>
-            <w:tcW w:w="2294" w:type="pct"/>
-            <w:vAlign w:val="center"/>
-            <w:hideMark/>
-          </w:tcPr>
-          <w:p>
-            <w:r>
-              <w:t>TraiterEvenement(Evenement)</w:t>
-            </w:r>
-          </w:p>
-        </w:tc>
-        <w:tc>
-          <w:tcPr>
-            <w:tcW w:w="1078" w:type="pct"/>
-            <w:vAlign w:val="center"/>
-            <w:hideMark/>
-          </w:tcPr>
-          <w:p>
-            <w:r>
-              <w:t>Aeronef</w:t>
-            </w:r>
-          </w:p>
-        </w:tc>
-        <w:tc>
-          <w:tcPr>
-            <w:tcW w:w="1559" w:type="pct"/>
-            <w:vAlign w:val="center"/>
-            <w:hideMark/>
-          </w:tcPr>
-          <w:p>
-            <w:r>
-              <w:t>Traite un événement</w:t>
-            </w:r>
-          </w:p>
-        </w:tc>
-      </w:tr>
-      <w:tr>
-        <w:trPr>
-          <w:tblCellSpacing w:w="15" w:type="dxa"/>
-        </w:trPr>
-        <w:tc>
-          <w:tcPr>
-            <w:tcW w:w="2294" w:type="pct"/>
-            <w:vAlign w:val="center"/>
-            <w:hideMark/>
-          </w:tcPr>
-          <w:p>
-            <w:r>
-              <w:t>GetObservateurs()</w:t>
-            </w:r>
-          </w:p>
-        </w:tc>
-        <w:tc>
-          <w:tcPr>
-            <w:tcW w:w="1078" w:type="pct"/>
-            <w:vAlign w:val="center"/>
-            <w:hideMark/>
-          </w:tcPr>
-          <w:p>
-            <w:r>
-              <w:t>List&lt;IObservateur&gt;</w:t>
-            </w:r>
-          </w:p>
-        </w:tc>
-        <w:tc>
-          <w:tcPr>
-            <w:tcW w:w="1559" w:type="pct"/>
-            <w:vAlign w:val="center"/>
-            <w:hideMark/>
-          </w:tcPr>
-          <w:p>
-            <w:r>
-              <w:t>Retourne la liste des observateurs</w:t>
-            </w:r>
-          </w:p>
-        </w:tc>
-      </w:tr>
-      <w:tr>
-        <w:trPr>
-          <w:tblCellSpacing w:w="15" w:type="dxa"/>
-        </w:trPr>
-        <w:tc>
-          <w:tcPr>
-            <w:tcW w:w="2294" w:type="pct"/>
-            <w:vAlign w:val="center"/>
-            <w:hideMark/>
-          </w:tcPr>
-          <w:p>
-            <w:r>
-              <w:t>GetAeroports()</w:t>
-            </w:r>
-          </w:p>
-        </w:tc>
-        <w:tc>
-          <w:tcPr>
-            <w:tcW w:w="1078" w:type="pct"/>
-            <w:vAlign w:val="center"/>
-            <w:hideMark/>
-          </w:tcPr>
-          <w:p>
-            <w:r>
-              <w:t>List&lt;Aeroport&gt;</w:t>
-            </w:r>
-          </w:p>
-        </w:tc>
-        <w:tc>
-          <w:tcPr>
-            <w:tcW w:w="1559" w:type="pct"/>
-            <w:vAlign w:val="center"/>
-            <w:hideMark/>
-          </w:tcPr>
-          <w:p>
-            <w:r>
-              <w:t>Retourne la liste des aéroports</w:t>
-            </w:r>
-          </w:p>
-        </w:tc>
-      </w:tr>
-      <w:tr>
-        <w:trPr>
-          <w:tblCellSpacing w:w="15" w:type="dxa"/>
-        </w:trPr>
-        <w:tc>
-          <w:tcPr>
-            <w:tcW w:w="2294" w:type="pct"/>
-            <w:vAlign w:val="center"/>
-            <w:hideMark/>
-          </w:tcPr>
-          <w:p>
-            <w:r>
               <w:t>GetAeroportAleatoire()</w:t>
             </w:r>
           </w:p>
@@ -10218,7 +10282,6 @@
           <w:b/>
           <w:bCs/>
         </w:rPr>
-        <w:lastRenderedPageBreak/>
         <w:t>Attributs</w:t>
       </w:r>
     </w:p>
@@ -10696,6 +10759,7 @@
           <w:b/>
           <w:bCs/>
         </w:rPr>
+        <w:lastRenderedPageBreak/>
         <w:t>Méthodes</w:t>
       </w:r>
     </w:p>
@@ -11347,7 +11411,6 @@
           <w:b/>
           <w:bCs/>
         </w:rPr>
-        <w:lastRenderedPageBreak/>
         <w:t>Méthodes</w:t>
       </w:r>
     </w:p>
@@ -11753,6 +11816,7 @@
           <w:b/>
           <w:bCs/>
         </w:rPr>
+        <w:lastRenderedPageBreak/>
         <w:t>Implémentations (EtatVol, EtatSol, EtatEntretien, EtatEmbarquement, EtatDebarquement, EtatEnMission)</w:t>
       </w:r>
     </w:p>
@@ -12300,335 +12364,335 @@
           </w:tcPr>
           <w:p>
             <w:r>
+              <w:t>GetScenario()</w:t>
+            </w:r>
+          </w:p>
+        </w:tc>
+        <w:tc>
+          <w:tcPr>
+            <w:tcW w:w="836" w:type="pct"/>
+            <w:vAlign w:val="center"/>
+            <w:hideMark/>
+          </w:tcPr>
+          <w:p>
+            <w:r>
+              <w:t>Scenario</w:t>
+            </w:r>
+          </w:p>
+        </w:tc>
+        <w:tc>
+          <w:tcPr>
+            <w:tcW w:w="1815" w:type="pct"/>
+            <w:vAlign w:val="center"/>
+            <w:hideMark/>
+          </w:tcPr>
+          <w:p>
+            <w:r>
+              <w:t>Retourne le scénario</w:t>
+            </w:r>
+          </w:p>
+        </w:tc>
+      </w:tr>
+      <w:tr>
+        <w:trPr>
+          <w:tblCellSpacing w:w="15" w:type="dxa"/>
+        </w:trPr>
+        <w:tc>
+          <w:tcPr>
+            <w:tcW w:w="2280" w:type="pct"/>
+            <w:vAlign w:val="center"/>
+            <w:hideMark/>
+          </w:tcPr>
+          <w:p>
+            <w:r>
+              <w:t>DemarrerSimulation()</w:t>
+            </w:r>
+          </w:p>
+        </w:tc>
+        <w:tc>
+          <w:tcPr>
+            <w:tcW w:w="836" w:type="pct"/>
+            <w:vAlign w:val="center"/>
+            <w:hideMark/>
+          </w:tcPr>
+          <w:p>
+            <w:r>
+              <w:t>void</w:t>
+            </w:r>
+          </w:p>
+        </w:tc>
+        <w:tc>
+          <w:tcPr>
+            <w:tcW w:w="1815" w:type="pct"/>
+            <w:vAlign w:val="center"/>
+            <w:hideMark/>
+          </w:tcPr>
+          <w:p>
+            <w:r>
+              <w:t>Démarre la simulation</w:t>
+            </w:r>
+          </w:p>
+        </w:tc>
+      </w:tr>
+      <w:tr>
+        <w:trPr>
+          <w:tblCellSpacing w:w="15" w:type="dxa"/>
+        </w:trPr>
+        <w:tc>
+          <w:tcPr>
+            <w:tcW w:w="2280" w:type="pct"/>
+            <w:vAlign w:val="center"/>
+            <w:hideMark/>
+          </w:tcPr>
+          <w:p>
+            <w:r>
+              <w:t>LancerSimulationAuto()</w:t>
+            </w:r>
+          </w:p>
+        </w:tc>
+        <w:tc>
+          <w:tcPr>
+            <w:tcW w:w="836" w:type="pct"/>
+            <w:vAlign w:val="center"/>
+            <w:hideMark/>
+          </w:tcPr>
+          <w:p>
+            <w:r>
+              <w:t>void</w:t>
+            </w:r>
+          </w:p>
+        </w:tc>
+        <w:tc>
+          <w:tcPr>
+            <w:tcW w:w="1815" w:type="pct"/>
+            <w:vAlign w:val="center"/>
+            <w:hideMark/>
+          </w:tcPr>
+          <w:p>
+            <w:r>
+              <w:t>Lance la simulation automatique</w:t>
+            </w:r>
+          </w:p>
+        </w:tc>
+      </w:tr>
+      <w:tr>
+        <w:trPr>
+          <w:tblCellSpacing w:w="15" w:type="dxa"/>
+        </w:trPr>
+        <w:tc>
+          <w:tcPr>
+            <w:tcW w:w="2280" w:type="pct"/>
+            <w:vAlign w:val="center"/>
+            <w:hideMark/>
+          </w:tcPr>
+          <w:p>
+            <w:r>
+              <w:t>ArreterSimulation()</w:t>
+            </w:r>
+          </w:p>
+        </w:tc>
+        <w:tc>
+          <w:tcPr>
+            <w:tcW w:w="836" w:type="pct"/>
+            <w:vAlign w:val="center"/>
+            <w:hideMark/>
+          </w:tcPr>
+          <w:p>
+            <w:r>
+              <w:t>void</w:t>
+            </w:r>
+          </w:p>
+        </w:tc>
+        <w:tc>
+          <w:tcPr>
+            <w:tcW w:w="1815" w:type="pct"/>
+            <w:vAlign w:val="center"/>
+            <w:hideMark/>
+          </w:tcPr>
+          <w:p>
+            <w:r>
+              <w:t>Arrête la simulation</w:t>
+            </w:r>
+          </w:p>
+        </w:tc>
+      </w:tr>
+      <w:tr>
+        <w:trPr>
+          <w:tblCellSpacing w:w="15" w:type="dxa"/>
+        </w:trPr>
+        <w:tc>
+          <w:tcPr>
+            <w:tcW w:w="2280" w:type="pct"/>
+            <w:vAlign w:val="center"/>
+            <w:hideMark/>
+          </w:tcPr>
+          <w:p>
+            <w:r>
+              <w:t>AvancerUnPas()</w:t>
+            </w:r>
+          </w:p>
+        </w:tc>
+        <w:tc>
+          <w:tcPr>
+            <w:tcW w:w="836" w:type="pct"/>
+            <w:vAlign w:val="center"/>
+            <w:hideMark/>
+          </w:tcPr>
+          <w:p>
+            <w:r>
+              <w:t>void</w:t>
+            </w:r>
+          </w:p>
+        </w:tc>
+        <w:tc>
+          <w:tcPr>
+            <w:tcW w:w="1815" w:type="pct"/>
+            <w:vAlign w:val="center"/>
+            <w:hideMark/>
+          </w:tcPr>
+          <w:p>
+            <w:r>
+              <w:t>Avance d'un pas</w:t>
+            </w:r>
+          </w:p>
+        </w:tc>
+      </w:tr>
+      <w:tr>
+        <w:trPr>
+          <w:tblCellSpacing w:w="15" w:type="dxa"/>
+        </w:trPr>
+        <w:tc>
+          <w:tcPr>
+            <w:tcW w:w="2280" w:type="pct"/>
+            <w:vAlign w:val="center"/>
+            <w:hideMark/>
+          </w:tcPr>
+          <w:p>
+            <w:r>
+              <w:t>AvancerPlusieursPas(int)</w:t>
+            </w:r>
+          </w:p>
+        </w:tc>
+        <w:tc>
+          <w:tcPr>
+            <w:tcW w:w="836" w:type="pct"/>
+            <w:vAlign w:val="center"/>
+            <w:hideMark/>
+          </w:tcPr>
+          <w:p>
+            <w:r>
+              <w:t>void</w:t>
+            </w:r>
+          </w:p>
+        </w:tc>
+        <w:tc>
+          <w:tcPr>
+            <w:tcW w:w="1815" w:type="pct"/>
+            <w:vAlign w:val="center"/>
+            <w:hideMark/>
+          </w:tcPr>
+          <w:p>
+            <w:r>
+              <w:t>Avance de plusieurs pas</w:t>
+            </w:r>
+          </w:p>
+        </w:tc>
+      </w:tr>
+      <w:tr>
+        <w:trPr>
+          <w:tblCellSpacing w:w="15" w:type="dxa"/>
+        </w:trPr>
+        <w:tc>
+          <w:tcPr>
+            <w:tcW w:w="2280" w:type="pct"/>
+            <w:vAlign w:val="center"/>
+            <w:hideMark/>
+          </w:tcPr>
+          <w:p>
+            <w:r>
+              <w:t>InitialiserClient()</w:t>
+            </w:r>
+          </w:p>
+        </w:tc>
+        <w:tc>
+          <w:tcPr>
+            <w:tcW w:w="836" w:type="pct"/>
+            <w:vAlign w:val="center"/>
+            <w:hideMark/>
+          </w:tcPr>
+          <w:p>
+            <w:r>
+              <w:t>void</w:t>
+            </w:r>
+          </w:p>
+        </w:tc>
+        <w:tc>
+          <w:tcPr>
+            <w:tcW w:w="1815" w:type="pct"/>
+            <w:vAlign w:val="center"/>
+            <w:hideMark/>
+          </w:tcPr>
+          <w:p>
+            <w:r>
+              <w:t>Initialise les clients</w:t>
+            </w:r>
+          </w:p>
+        </w:tc>
+      </w:tr>
+      <w:tr>
+        <w:trPr>
+          <w:tblCellSpacing w:w="15" w:type="dxa"/>
+        </w:trPr>
+        <w:tc>
+          <w:tcPr>
+            <w:tcW w:w="2280" w:type="pct"/>
+            <w:vAlign w:val="center"/>
+            <w:hideMark/>
+          </w:tcPr>
+          <w:p>
+            <w:r>
+              <w:t>AfficherVols()</w:t>
+            </w:r>
+          </w:p>
+        </w:tc>
+        <w:tc>
+          <w:tcPr>
+            <w:tcW w:w="836" w:type="pct"/>
+            <w:vAlign w:val="center"/>
+            <w:hideMark/>
+          </w:tcPr>
+          <w:p>
+            <w:r>
+              <w:t>void</w:t>
+            </w:r>
+          </w:p>
+        </w:tc>
+        <w:tc>
+          <w:tcPr>
+            <w:tcW w:w="1815" w:type="pct"/>
+            <w:vAlign w:val="center"/>
+            <w:hideMark/>
+          </w:tcPr>
+          <w:p>
+            <w:r>
+              <w:t>Affiche les vols</w:t>
+            </w:r>
+          </w:p>
+        </w:tc>
+      </w:tr>
+      <w:tr>
+        <w:trPr>
+          <w:tblCellSpacing w:w="15" w:type="dxa"/>
+        </w:trPr>
+        <w:tc>
+          <w:tcPr>
+            <w:tcW w:w="2280" w:type="pct"/>
+            <w:vAlign w:val="center"/>
+            <w:hideMark/>
+          </w:tcPr>
+          <w:p>
+            <w:r>
               <w:lastRenderedPageBreak/>
-              <w:t>GetScenario()</w:t>
-            </w:r>
-          </w:p>
-        </w:tc>
-        <w:tc>
-          <w:tcPr>
-            <w:tcW w:w="836" w:type="pct"/>
-            <w:vAlign w:val="center"/>
-            <w:hideMark/>
-          </w:tcPr>
-          <w:p>
-            <w:r>
-              <w:t>Scenario</w:t>
-            </w:r>
-          </w:p>
-        </w:tc>
-        <w:tc>
-          <w:tcPr>
-            <w:tcW w:w="1815" w:type="pct"/>
-            <w:vAlign w:val="center"/>
-            <w:hideMark/>
-          </w:tcPr>
-          <w:p>
-            <w:r>
-              <w:t>Retourne le scénario</w:t>
-            </w:r>
-          </w:p>
-        </w:tc>
-      </w:tr>
-      <w:tr>
-        <w:trPr>
-          <w:tblCellSpacing w:w="15" w:type="dxa"/>
-        </w:trPr>
-        <w:tc>
-          <w:tcPr>
-            <w:tcW w:w="2280" w:type="pct"/>
-            <w:vAlign w:val="center"/>
-            <w:hideMark/>
-          </w:tcPr>
-          <w:p>
-            <w:r>
-              <w:t>DemarrerSimulation()</w:t>
-            </w:r>
-          </w:p>
-        </w:tc>
-        <w:tc>
-          <w:tcPr>
-            <w:tcW w:w="836" w:type="pct"/>
-            <w:vAlign w:val="center"/>
-            <w:hideMark/>
-          </w:tcPr>
-          <w:p>
-            <w:r>
-              <w:t>void</w:t>
-            </w:r>
-          </w:p>
-        </w:tc>
-        <w:tc>
-          <w:tcPr>
-            <w:tcW w:w="1815" w:type="pct"/>
-            <w:vAlign w:val="center"/>
-            <w:hideMark/>
-          </w:tcPr>
-          <w:p>
-            <w:r>
-              <w:t>Démarre la simulation</w:t>
-            </w:r>
-          </w:p>
-        </w:tc>
-      </w:tr>
-      <w:tr>
-        <w:trPr>
-          <w:tblCellSpacing w:w="15" w:type="dxa"/>
-        </w:trPr>
-        <w:tc>
-          <w:tcPr>
-            <w:tcW w:w="2280" w:type="pct"/>
-            <w:vAlign w:val="center"/>
-            <w:hideMark/>
-          </w:tcPr>
-          <w:p>
-            <w:r>
-              <w:t>LancerSimulationAuto()</w:t>
-            </w:r>
-          </w:p>
-        </w:tc>
-        <w:tc>
-          <w:tcPr>
-            <w:tcW w:w="836" w:type="pct"/>
-            <w:vAlign w:val="center"/>
-            <w:hideMark/>
-          </w:tcPr>
-          <w:p>
-            <w:r>
-              <w:t>void</w:t>
-            </w:r>
-          </w:p>
-        </w:tc>
-        <w:tc>
-          <w:tcPr>
-            <w:tcW w:w="1815" w:type="pct"/>
-            <w:vAlign w:val="center"/>
-            <w:hideMark/>
-          </w:tcPr>
-          <w:p>
-            <w:r>
-              <w:t>Lance la simulation automatique</w:t>
-            </w:r>
-          </w:p>
-        </w:tc>
-      </w:tr>
-      <w:tr>
-        <w:trPr>
-          <w:tblCellSpacing w:w="15" w:type="dxa"/>
-        </w:trPr>
-        <w:tc>
-          <w:tcPr>
-            <w:tcW w:w="2280" w:type="pct"/>
-            <w:vAlign w:val="center"/>
-            <w:hideMark/>
-          </w:tcPr>
-          <w:p>
-            <w:r>
-              <w:t>ArreterSimulation()</w:t>
-            </w:r>
-          </w:p>
-        </w:tc>
-        <w:tc>
-          <w:tcPr>
-            <w:tcW w:w="836" w:type="pct"/>
-            <w:vAlign w:val="center"/>
-            <w:hideMark/>
-          </w:tcPr>
-          <w:p>
-            <w:r>
-              <w:t>void</w:t>
-            </w:r>
-          </w:p>
-        </w:tc>
-        <w:tc>
-          <w:tcPr>
-            <w:tcW w:w="1815" w:type="pct"/>
-            <w:vAlign w:val="center"/>
-            <w:hideMark/>
-          </w:tcPr>
-          <w:p>
-            <w:r>
-              <w:t>Arrête la simulation</w:t>
-            </w:r>
-          </w:p>
-        </w:tc>
-      </w:tr>
-      <w:tr>
-        <w:trPr>
-          <w:tblCellSpacing w:w="15" w:type="dxa"/>
-        </w:trPr>
-        <w:tc>
-          <w:tcPr>
-            <w:tcW w:w="2280" w:type="pct"/>
-            <w:vAlign w:val="center"/>
-            <w:hideMark/>
-          </w:tcPr>
-          <w:p>
-            <w:r>
-              <w:t>AvancerUnPas()</w:t>
-            </w:r>
-          </w:p>
-        </w:tc>
-        <w:tc>
-          <w:tcPr>
-            <w:tcW w:w="836" w:type="pct"/>
-            <w:vAlign w:val="center"/>
-            <w:hideMark/>
-          </w:tcPr>
-          <w:p>
-            <w:r>
-              <w:t>void</w:t>
-            </w:r>
-          </w:p>
-        </w:tc>
-        <w:tc>
-          <w:tcPr>
-            <w:tcW w:w="1815" w:type="pct"/>
-            <w:vAlign w:val="center"/>
-            <w:hideMark/>
-          </w:tcPr>
-          <w:p>
-            <w:r>
-              <w:t>Avance d'un pas</w:t>
-            </w:r>
-          </w:p>
-        </w:tc>
-      </w:tr>
-      <w:tr>
-        <w:trPr>
-          <w:tblCellSpacing w:w="15" w:type="dxa"/>
-        </w:trPr>
-        <w:tc>
-          <w:tcPr>
-            <w:tcW w:w="2280" w:type="pct"/>
-            <w:vAlign w:val="center"/>
-            <w:hideMark/>
-          </w:tcPr>
-          <w:p>
-            <w:r>
-              <w:t>AvancerPlusieursPas(int)</w:t>
-            </w:r>
-          </w:p>
-        </w:tc>
-        <w:tc>
-          <w:tcPr>
-            <w:tcW w:w="836" w:type="pct"/>
-            <w:vAlign w:val="center"/>
-            <w:hideMark/>
-          </w:tcPr>
-          <w:p>
-            <w:r>
-              <w:t>void</w:t>
-            </w:r>
-          </w:p>
-        </w:tc>
-        <w:tc>
-          <w:tcPr>
-            <w:tcW w:w="1815" w:type="pct"/>
-            <w:vAlign w:val="center"/>
-            <w:hideMark/>
-          </w:tcPr>
-          <w:p>
-            <w:r>
-              <w:t>Avance de plusieurs pas</w:t>
-            </w:r>
-          </w:p>
-        </w:tc>
-      </w:tr>
-      <w:tr>
-        <w:trPr>
-          <w:tblCellSpacing w:w="15" w:type="dxa"/>
-        </w:trPr>
-        <w:tc>
-          <w:tcPr>
-            <w:tcW w:w="2280" w:type="pct"/>
-            <w:vAlign w:val="center"/>
-            <w:hideMark/>
-          </w:tcPr>
-          <w:p>
-            <w:r>
-              <w:t>InitialiserClient()</w:t>
-            </w:r>
-          </w:p>
-        </w:tc>
-        <w:tc>
-          <w:tcPr>
-            <w:tcW w:w="836" w:type="pct"/>
-            <w:vAlign w:val="center"/>
-            <w:hideMark/>
-          </w:tcPr>
-          <w:p>
-            <w:r>
-              <w:t>void</w:t>
-            </w:r>
-          </w:p>
-        </w:tc>
-        <w:tc>
-          <w:tcPr>
-            <w:tcW w:w="1815" w:type="pct"/>
-            <w:vAlign w:val="center"/>
-            <w:hideMark/>
-          </w:tcPr>
-          <w:p>
-            <w:r>
-              <w:t>Initialise les clients</w:t>
-            </w:r>
-          </w:p>
-        </w:tc>
-      </w:tr>
-      <w:tr>
-        <w:trPr>
-          <w:tblCellSpacing w:w="15" w:type="dxa"/>
-        </w:trPr>
-        <w:tc>
-          <w:tcPr>
-            <w:tcW w:w="2280" w:type="pct"/>
-            <w:vAlign w:val="center"/>
-            <w:hideMark/>
-          </w:tcPr>
-          <w:p>
-            <w:r>
-              <w:t>AfficherVols()</w:t>
-            </w:r>
-          </w:p>
-        </w:tc>
-        <w:tc>
-          <w:tcPr>
-            <w:tcW w:w="836" w:type="pct"/>
-            <w:vAlign w:val="center"/>
-            <w:hideMark/>
-          </w:tcPr>
-          <w:p>
-            <w:r>
-              <w:t>void</w:t>
-            </w:r>
-          </w:p>
-        </w:tc>
-        <w:tc>
-          <w:tcPr>
-            <w:tcW w:w="1815" w:type="pct"/>
-            <w:vAlign w:val="center"/>
-            <w:hideMark/>
-          </w:tcPr>
-          <w:p>
-            <w:r>
-              <w:t>Affiche les vols</w:t>
-            </w:r>
-          </w:p>
-        </w:tc>
-      </w:tr>
-      <w:tr>
-        <w:trPr>
-          <w:tblCellSpacing w:w="15" w:type="dxa"/>
-        </w:trPr>
-        <w:tc>
-          <w:tcPr>
-            <w:tcW w:w="2280" w:type="pct"/>
-            <w:vAlign w:val="center"/>
-            <w:hideMark/>
-          </w:tcPr>
-          <w:p>
-            <w:r>
               <w:t>ChargerScenario(string)</w:t>
             </w:r>
           </w:p>
@@ -13270,376 +13334,376 @@
           </w:tcPr>
           <w:p>
             <w:r>
+              <w:t>TraiterEvenement(Evenement)</w:t>
+            </w:r>
+          </w:p>
+        </w:tc>
+        <w:tc>
+          <w:tcPr>
+            <w:tcW w:w="898" w:type="pct"/>
+            <w:vAlign w:val="center"/>
+            <w:hideMark/>
+          </w:tcPr>
+          <w:p>
+            <w:r>
+              <w:t>bool</w:t>
+            </w:r>
+          </w:p>
+        </w:tc>
+        <w:tc>
+          <w:tcPr>
+            <w:tcW w:w="1942" w:type="pct"/>
+            <w:vAlign w:val="center"/>
+            <w:hideMark/>
+          </w:tcPr>
+          <w:p>
+            <w:r>
+              <w:t>Traite un événement</w:t>
+            </w:r>
+          </w:p>
+        </w:tc>
+      </w:tr>
+      <w:tr>
+        <w:trPr>
+          <w:tblCellSpacing w:w="15" w:type="dxa"/>
+        </w:trPr>
+        <w:tc>
+          <w:tcPr>
+            <w:tcW w:w="2086" w:type="pct"/>
+            <w:vAlign w:val="center"/>
+            <w:hideMark/>
+          </w:tcPr>
+          <w:p>
+            <w:r>
+              <w:t>AttacherObservateur(IObservateur)</w:t>
+            </w:r>
+          </w:p>
+        </w:tc>
+        <w:tc>
+          <w:tcPr>
+            <w:tcW w:w="898" w:type="pct"/>
+            <w:vAlign w:val="center"/>
+            <w:hideMark/>
+          </w:tcPr>
+          <w:p>
+            <w:r>
+              <w:t>void</w:t>
+            </w:r>
+          </w:p>
+        </w:tc>
+        <w:tc>
+          <w:tcPr>
+            <w:tcW w:w="1942" w:type="pct"/>
+            <w:vAlign w:val="center"/>
+            <w:hideMark/>
+          </w:tcPr>
+          <w:p>
+            <w:r>
+              <w:t>Attache un observateur</w:t>
+            </w:r>
+          </w:p>
+        </w:tc>
+      </w:tr>
+      <w:tr>
+        <w:trPr>
+          <w:tblCellSpacing w:w="15" w:type="dxa"/>
+        </w:trPr>
+        <w:tc>
+          <w:tcPr>
+            <w:tcW w:w="2086" w:type="pct"/>
+            <w:vAlign w:val="center"/>
+            <w:hideMark/>
+          </w:tcPr>
+          <w:p>
+            <w:r>
+              <w:t>ChargerScenario(string)</w:t>
+            </w:r>
+          </w:p>
+        </w:tc>
+        <w:tc>
+          <w:tcPr>
+            <w:tcW w:w="898" w:type="pct"/>
+            <w:vAlign w:val="center"/>
+            <w:hideMark/>
+          </w:tcPr>
+          <w:p>
+            <w:r>
+              <w:t>void</w:t>
+            </w:r>
+          </w:p>
+        </w:tc>
+        <w:tc>
+          <w:tcPr>
+            <w:tcW w:w="1942" w:type="pct"/>
+            <w:vAlign w:val="center"/>
+            <w:hideMark/>
+          </w:tcPr>
+          <w:p>
+            <w:r>
+              <w:t>Charge un scénario</w:t>
+            </w:r>
+          </w:p>
+        </w:tc>
+      </w:tr>
+      <w:tr>
+        <w:trPr>
+          <w:tblCellSpacing w:w="15" w:type="dxa"/>
+        </w:trPr>
+        <w:tc>
+          <w:tcPr>
+            <w:tcW w:w="2086" w:type="pct"/>
+            <w:vAlign w:val="center"/>
+            <w:hideMark/>
+          </w:tcPr>
+          <w:p>
+            <w:r>
+              <w:t>DemarrerSimulation()</w:t>
+            </w:r>
+          </w:p>
+        </w:tc>
+        <w:tc>
+          <w:tcPr>
+            <w:tcW w:w="898" w:type="pct"/>
+            <w:vAlign w:val="center"/>
+            <w:hideMark/>
+          </w:tcPr>
+          <w:p>
+            <w:r>
+              <w:t>void</w:t>
+            </w:r>
+          </w:p>
+        </w:tc>
+        <w:tc>
+          <w:tcPr>
+            <w:tcW w:w="1942" w:type="pct"/>
+            <w:vAlign w:val="center"/>
+            <w:hideMark/>
+          </w:tcPr>
+          <w:p>
+            <w:r>
+              <w:t>Démarre la simulation</w:t>
+            </w:r>
+          </w:p>
+        </w:tc>
+      </w:tr>
+      <w:tr>
+        <w:trPr>
+          <w:tblCellSpacing w:w="15" w:type="dxa"/>
+        </w:trPr>
+        <w:tc>
+          <w:tcPr>
+            <w:tcW w:w="2086" w:type="pct"/>
+            <w:vAlign w:val="center"/>
+            <w:hideMark/>
+          </w:tcPr>
+          <w:p>
+            <w:r>
+              <w:t>LancerSimulationAuto()</w:t>
+            </w:r>
+          </w:p>
+        </w:tc>
+        <w:tc>
+          <w:tcPr>
+            <w:tcW w:w="898" w:type="pct"/>
+            <w:vAlign w:val="center"/>
+            <w:hideMark/>
+          </w:tcPr>
+          <w:p>
+            <w:r>
+              <w:t>void</w:t>
+            </w:r>
+          </w:p>
+        </w:tc>
+        <w:tc>
+          <w:tcPr>
+            <w:tcW w:w="1942" w:type="pct"/>
+            <w:vAlign w:val="center"/>
+            <w:hideMark/>
+          </w:tcPr>
+          <w:p>
+            <w:r>
+              <w:t>Lance la simulation automatique</w:t>
+            </w:r>
+          </w:p>
+        </w:tc>
+      </w:tr>
+      <w:tr>
+        <w:trPr>
+          <w:tblCellSpacing w:w="15" w:type="dxa"/>
+        </w:trPr>
+        <w:tc>
+          <w:tcPr>
+            <w:tcW w:w="2086" w:type="pct"/>
+            <w:vAlign w:val="center"/>
+            <w:hideMark/>
+          </w:tcPr>
+          <w:p>
+            <w:r>
+              <w:t>ArreterSimulation()</w:t>
+            </w:r>
+          </w:p>
+        </w:tc>
+        <w:tc>
+          <w:tcPr>
+            <w:tcW w:w="898" w:type="pct"/>
+            <w:vAlign w:val="center"/>
+            <w:hideMark/>
+          </w:tcPr>
+          <w:p>
+            <w:r>
+              <w:t>void</w:t>
+            </w:r>
+          </w:p>
+        </w:tc>
+        <w:tc>
+          <w:tcPr>
+            <w:tcW w:w="1942" w:type="pct"/>
+            <w:vAlign w:val="center"/>
+            <w:hideMark/>
+          </w:tcPr>
+          <w:p>
+            <w:r>
+              <w:t>Arrête la simulation</w:t>
+            </w:r>
+          </w:p>
+        </w:tc>
+      </w:tr>
+      <w:tr>
+        <w:trPr>
+          <w:tblCellSpacing w:w="15" w:type="dxa"/>
+        </w:trPr>
+        <w:tc>
+          <w:tcPr>
+            <w:tcW w:w="2086" w:type="pct"/>
+            <w:vAlign w:val="center"/>
+            <w:hideMark/>
+          </w:tcPr>
+          <w:p>
+            <w:r>
+              <w:t>AvancerUnPas()</w:t>
+            </w:r>
+          </w:p>
+        </w:tc>
+        <w:tc>
+          <w:tcPr>
+            <w:tcW w:w="898" w:type="pct"/>
+            <w:vAlign w:val="center"/>
+            <w:hideMark/>
+          </w:tcPr>
+          <w:p>
+            <w:r>
+              <w:t>void</w:t>
+            </w:r>
+          </w:p>
+        </w:tc>
+        <w:tc>
+          <w:tcPr>
+            <w:tcW w:w="1942" w:type="pct"/>
+            <w:vAlign w:val="center"/>
+            <w:hideMark/>
+          </w:tcPr>
+          <w:p>
+            <w:r>
+              <w:t>Avance d'un pas</w:t>
+            </w:r>
+          </w:p>
+        </w:tc>
+      </w:tr>
+      <w:tr>
+        <w:trPr>
+          <w:tblCellSpacing w:w="15" w:type="dxa"/>
+        </w:trPr>
+        <w:tc>
+          <w:tcPr>
+            <w:tcW w:w="2086" w:type="pct"/>
+            <w:vAlign w:val="center"/>
+            <w:hideMark/>
+          </w:tcPr>
+          <w:p>
+            <w:r>
+              <w:t>AvancerPlusieursPas(int)</w:t>
+            </w:r>
+          </w:p>
+        </w:tc>
+        <w:tc>
+          <w:tcPr>
+            <w:tcW w:w="898" w:type="pct"/>
+            <w:vAlign w:val="center"/>
+            <w:hideMark/>
+          </w:tcPr>
+          <w:p>
+            <w:r>
+              <w:t>void</w:t>
+            </w:r>
+          </w:p>
+        </w:tc>
+        <w:tc>
+          <w:tcPr>
+            <w:tcW w:w="1942" w:type="pct"/>
+            <w:vAlign w:val="center"/>
+            <w:hideMark/>
+          </w:tcPr>
+          <w:p>
+            <w:r>
+              <w:t>Avance de plusieurs pas</w:t>
+            </w:r>
+          </w:p>
+        </w:tc>
+      </w:tr>
+      <w:tr>
+        <w:trPr>
+          <w:tblCellSpacing w:w="15" w:type="dxa"/>
+        </w:trPr>
+        <w:tc>
+          <w:tcPr>
+            <w:tcW w:w="2086" w:type="pct"/>
+            <w:vAlign w:val="center"/>
+            <w:hideMark/>
+          </w:tcPr>
+          <w:p>
+            <w:r>
+              <w:t>CreerClient(Evenement)</w:t>
+            </w:r>
+          </w:p>
+        </w:tc>
+        <w:tc>
+          <w:tcPr>
+            <w:tcW w:w="898" w:type="pct"/>
+            <w:vAlign w:val="center"/>
+            <w:hideMark/>
+          </w:tcPr>
+          <w:p>
+            <w:r>
+              <w:t>void</w:t>
+            </w:r>
+          </w:p>
+        </w:tc>
+        <w:tc>
+          <w:tcPr>
+            <w:tcW w:w="1942" w:type="pct"/>
+            <w:vAlign w:val="center"/>
+            <w:hideMark/>
+          </w:tcPr>
+          <w:p>
+            <w:r>
+              <w:t>Crée un client</w:t>
+            </w:r>
+          </w:p>
+        </w:tc>
+      </w:tr>
+      <w:tr>
+        <w:trPr>
+          <w:tblCellSpacing w:w="15" w:type="dxa"/>
+        </w:trPr>
+        <w:tc>
+          <w:tcPr>
+            <w:tcW w:w="2086" w:type="pct"/>
+            <w:vAlign w:val="center"/>
+            <w:hideMark/>
+          </w:tcPr>
+          <w:p>
+            <w:r>
               <w:lastRenderedPageBreak/>
-              <w:t>TraiterEvenement(Evenement)</w:t>
-            </w:r>
-          </w:p>
-        </w:tc>
-        <w:tc>
-          <w:tcPr>
-            <w:tcW w:w="898" w:type="pct"/>
-            <w:vAlign w:val="center"/>
-            <w:hideMark/>
-          </w:tcPr>
-          <w:p>
-            <w:r>
-              <w:t>bool</w:t>
-            </w:r>
-          </w:p>
-        </w:tc>
-        <w:tc>
-          <w:tcPr>
-            <w:tcW w:w="1942" w:type="pct"/>
-            <w:vAlign w:val="center"/>
-            <w:hideMark/>
-          </w:tcPr>
-          <w:p>
-            <w:r>
-              <w:t>Traite un événement</w:t>
-            </w:r>
-          </w:p>
-        </w:tc>
-      </w:tr>
-      <w:tr>
-        <w:trPr>
-          <w:tblCellSpacing w:w="15" w:type="dxa"/>
-        </w:trPr>
-        <w:tc>
-          <w:tcPr>
-            <w:tcW w:w="2086" w:type="pct"/>
-            <w:vAlign w:val="center"/>
-            <w:hideMark/>
-          </w:tcPr>
-          <w:p>
-            <w:r>
-              <w:t>AttacherObservateur(IObservateur)</w:t>
-            </w:r>
-          </w:p>
-        </w:tc>
-        <w:tc>
-          <w:tcPr>
-            <w:tcW w:w="898" w:type="pct"/>
-            <w:vAlign w:val="center"/>
-            <w:hideMark/>
-          </w:tcPr>
-          <w:p>
-            <w:r>
-              <w:t>void</w:t>
-            </w:r>
-          </w:p>
-        </w:tc>
-        <w:tc>
-          <w:tcPr>
-            <w:tcW w:w="1942" w:type="pct"/>
-            <w:vAlign w:val="center"/>
-            <w:hideMark/>
-          </w:tcPr>
-          <w:p>
-            <w:r>
-              <w:t>Attache un observateur</w:t>
-            </w:r>
-          </w:p>
-        </w:tc>
-      </w:tr>
-      <w:tr>
-        <w:trPr>
-          <w:tblCellSpacing w:w="15" w:type="dxa"/>
-        </w:trPr>
-        <w:tc>
-          <w:tcPr>
-            <w:tcW w:w="2086" w:type="pct"/>
-            <w:vAlign w:val="center"/>
-            <w:hideMark/>
-          </w:tcPr>
-          <w:p>
-            <w:r>
-              <w:t>ChargerScenario(string)</w:t>
-            </w:r>
-          </w:p>
-        </w:tc>
-        <w:tc>
-          <w:tcPr>
-            <w:tcW w:w="898" w:type="pct"/>
-            <w:vAlign w:val="center"/>
-            <w:hideMark/>
-          </w:tcPr>
-          <w:p>
-            <w:r>
-              <w:t>void</w:t>
-            </w:r>
-          </w:p>
-        </w:tc>
-        <w:tc>
-          <w:tcPr>
-            <w:tcW w:w="1942" w:type="pct"/>
-            <w:vAlign w:val="center"/>
-            <w:hideMark/>
-          </w:tcPr>
-          <w:p>
-            <w:r>
-              <w:t>Charge un scénario</w:t>
-            </w:r>
-          </w:p>
-        </w:tc>
-      </w:tr>
-      <w:tr>
-        <w:trPr>
-          <w:tblCellSpacing w:w="15" w:type="dxa"/>
-        </w:trPr>
-        <w:tc>
-          <w:tcPr>
-            <w:tcW w:w="2086" w:type="pct"/>
-            <w:vAlign w:val="center"/>
-            <w:hideMark/>
-          </w:tcPr>
-          <w:p>
-            <w:r>
-              <w:t>DemarrerSimulation()</w:t>
-            </w:r>
-          </w:p>
-        </w:tc>
-        <w:tc>
-          <w:tcPr>
-            <w:tcW w:w="898" w:type="pct"/>
-            <w:vAlign w:val="center"/>
-            <w:hideMark/>
-          </w:tcPr>
-          <w:p>
-            <w:r>
-              <w:t>void</w:t>
-            </w:r>
-          </w:p>
-        </w:tc>
-        <w:tc>
-          <w:tcPr>
-            <w:tcW w:w="1942" w:type="pct"/>
-            <w:vAlign w:val="center"/>
-            <w:hideMark/>
-          </w:tcPr>
-          <w:p>
-            <w:r>
-              <w:t>Démarre la simulation</w:t>
-            </w:r>
-          </w:p>
-        </w:tc>
-      </w:tr>
-      <w:tr>
-        <w:trPr>
-          <w:tblCellSpacing w:w="15" w:type="dxa"/>
-        </w:trPr>
-        <w:tc>
-          <w:tcPr>
-            <w:tcW w:w="2086" w:type="pct"/>
-            <w:vAlign w:val="center"/>
-            <w:hideMark/>
-          </w:tcPr>
-          <w:p>
-            <w:r>
-              <w:t>LancerSimulationAuto()</w:t>
-            </w:r>
-          </w:p>
-        </w:tc>
-        <w:tc>
-          <w:tcPr>
-            <w:tcW w:w="898" w:type="pct"/>
-            <w:vAlign w:val="center"/>
-            <w:hideMark/>
-          </w:tcPr>
-          <w:p>
-            <w:r>
-              <w:t>void</w:t>
-            </w:r>
-          </w:p>
-        </w:tc>
-        <w:tc>
-          <w:tcPr>
-            <w:tcW w:w="1942" w:type="pct"/>
-            <w:vAlign w:val="center"/>
-            <w:hideMark/>
-          </w:tcPr>
-          <w:p>
-            <w:r>
-              <w:t>Lance la simulation automatique</w:t>
-            </w:r>
-          </w:p>
-        </w:tc>
-      </w:tr>
-      <w:tr>
-        <w:trPr>
-          <w:tblCellSpacing w:w="15" w:type="dxa"/>
-        </w:trPr>
-        <w:tc>
-          <w:tcPr>
-            <w:tcW w:w="2086" w:type="pct"/>
-            <w:vAlign w:val="center"/>
-            <w:hideMark/>
-          </w:tcPr>
-          <w:p>
-            <w:r>
-              <w:t>ArreterSimulation()</w:t>
-            </w:r>
-          </w:p>
-        </w:tc>
-        <w:tc>
-          <w:tcPr>
-            <w:tcW w:w="898" w:type="pct"/>
-            <w:vAlign w:val="center"/>
-            <w:hideMark/>
-          </w:tcPr>
-          <w:p>
-            <w:r>
-              <w:t>void</w:t>
-            </w:r>
-          </w:p>
-        </w:tc>
-        <w:tc>
-          <w:tcPr>
-            <w:tcW w:w="1942" w:type="pct"/>
-            <w:vAlign w:val="center"/>
-            <w:hideMark/>
-          </w:tcPr>
-          <w:p>
-            <w:r>
-              <w:t>Arrête la simulation</w:t>
-            </w:r>
-          </w:p>
-        </w:tc>
-      </w:tr>
-      <w:tr>
-        <w:trPr>
-          <w:tblCellSpacing w:w="15" w:type="dxa"/>
-        </w:trPr>
-        <w:tc>
-          <w:tcPr>
-            <w:tcW w:w="2086" w:type="pct"/>
-            <w:vAlign w:val="center"/>
-            <w:hideMark/>
-          </w:tcPr>
-          <w:p>
-            <w:r>
-              <w:t>AvancerUnPas()</w:t>
-            </w:r>
-          </w:p>
-        </w:tc>
-        <w:tc>
-          <w:tcPr>
-            <w:tcW w:w="898" w:type="pct"/>
-            <w:vAlign w:val="center"/>
-            <w:hideMark/>
-          </w:tcPr>
-          <w:p>
-            <w:r>
-              <w:t>void</w:t>
-            </w:r>
-          </w:p>
-        </w:tc>
-        <w:tc>
-          <w:tcPr>
-            <w:tcW w:w="1942" w:type="pct"/>
-            <w:vAlign w:val="center"/>
-            <w:hideMark/>
-          </w:tcPr>
-          <w:p>
-            <w:r>
-              <w:t>Avance d'un pas</w:t>
-            </w:r>
-          </w:p>
-        </w:tc>
-      </w:tr>
-      <w:tr>
-        <w:trPr>
-          <w:tblCellSpacing w:w="15" w:type="dxa"/>
-        </w:trPr>
-        <w:tc>
-          <w:tcPr>
-            <w:tcW w:w="2086" w:type="pct"/>
-            <w:vAlign w:val="center"/>
-            <w:hideMark/>
-          </w:tcPr>
-          <w:p>
-            <w:r>
-              <w:t>AvancerPlusieursPas(int)</w:t>
-            </w:r>
-          </w:p>
-        </w:tc>
-        <w:tc>
-          <w:tcPr>
-            <w:tcW w:w="898" w:type="pct"/>
-            <w:vAlign w:val="center"/>
-            <w:hideMark/>
-          </w:tcPr>
-          <w:p>
-            <w:r>
-              <w:t>void</w:t>
-            </w:r>
-          </w:p>
-        </w:tc>
-        <w:tc>
-          <w:tcPr>
-            <w:tcW w:w="1942" w:type="pct"/>
-            <w:vAlign w:val="center"/>
-            <w:hideMark/>
-          </w:tcPr>
-          <w:p>
-            <w:r>
-              <w:t>Avance de plusieurs pas</w:t>
-            </w:r>
-          </w:p>
-        </w:tc>
-      </w:tr>
-      <w:tr>
-        <w:trPr>
-          <w:tblCellSpacing w:w="15" w:type="dxa"/>
-        </w:trPr>
-        <w:tc>
-          <w:tcPr>
-            <w:tcW w:w="2086" w:type="pct"/>
-            <w:vAlign w:val="center"/>
-            <w:hideMark/>
-          </w:tcPr>
-          <w:p>
-            <w:r>
-              <w:t>CreerClient(Evenement)</w:t>
-            </w:r>
-          </w:p>
-        </w:tc>
-        <w:tc>
-          <w:tcPr>
-            <w:tcW w:w="898" w:type="pct"/>
-            <w:vAlign w:val="center"/>
-            <w:hideMark/>
-          </w:tcPr>
-          <w:p>
-            <w:r>
-              <w:t>void</w:t>
-            </w:r>
-          </w:p>
-        </w:tc>
-        <w:tc>
-          <w:tcPr>
-            <w:tcW w:w="1942" w:type="pct"/>
-            <w:vAlign w:val="center"/>
-            <w:hideMark/>
-          </w:tcPr>
-          <w:p>
-            <w:r>
-              <w:t>Crée un client</w:t>
-            </w:r>
-          </w:p>
-        </w:tc>
-      </w:tr>
-      <w:tr>
-        <w:trPr>
-          <w:tblCellSpacing w:w="15" w:type="dxa"/>
-        </w:trPr>
-        <w:tc>
-          <w:tcPr>
-            <w:tcW w:w="2086" w:type="pct"/>
-            <w:vAlign w:val="center"/>
-            <w:hideMark/>
-          </w:tcPr>
-          <w:p>
-            <w:r>
               <w:t>AjouterClient()</w:t>
             </w:r>
           </w:p>
@@ -14235,7 +14299,6 @@
                 <w:b/>
                 <w:bCs/>
               </w:rPr>
-              <w:lastRenderedPageBreak/>
               <w:t>Nom</w:t>
             </w:r>
           </w:p>
@@ -14656,6 +14719,7 @@
           </w:tcPr>
           <w:p>
             <w:r>
+              <w:lastRenderedPageBreak/>
               <w:t>LancerDeplacement(Aeronef)</w:t>
             </w:r>
           </w:p>
@@ -15205,7 +15269,6 @@
                 <w:b/>
                 <w:bCs/>
               </w:rPr>
-              <w:lastRenderedPageBreak/>
               <w:t>Nom</w:t>
             </w:r>
           </w:p>
@@ -15571,6 +15634,7 @@
         </w:numPr>
       </w:pPr>
       <w:r>
+        <w:lastRenderedPageBreak/>
         <w:t>Passager</w:t>
       </w:r>
     </w:p>
@@ -15893,7 +15957,6 @@
           <w:b/>
           <w:bCs/>
         </w:rPr>
-        <w:lastRenderedPageBreak/>
         <w:t xml:space="preserve">30. </w:t>
       </w:r>
       <w:r>

</xml_diff>